<commit_message>
Fix formatting issues in generated documents:
- defense protocol
- final protocol
- grading sheet
- report
- statement
</commit_message>
<xml_diff>
--- a/PracticeGrading.API/Integrations/Templates/defense_protocol_template.docx
+++ b/PracticeGrading.API/Integrations/Templates/defense_protocol_template.docx
@@ -269,14 +269,7 @@
         <w:rPr>
           <w:rFonts w:ascii="Times New Roman" w:eastAsia="Times New Roman" w:hAnsi="Times New Roman" w:cs="Times New Roman"/>
         </w:rPr>
-        <w:t xml:space="preserve">Время начала заседания: </w:t>
-      </w:r>
-      <w:r>
-        <w:rPr>
-          <w:rFonts w:ascii="Times New Roman" w:eastAsia="Times New Roman" w:hAnsi="Times New Roman" w:cs="Times New Roman"/>
-          <w:u w:val="single"/>
-        </w:rPr>
-        <w:t>[time]</w:t>
+        <w:t xml:space="preserve">Время начала заседания: _____</w:t>
       </w:r>
       <w:r>
         <w:tab/>
@@ -622,7 +615,7 @@
         <w:rPr>
           <w:rFonts w:ascii="Times New Roman" w:eastAsia="Times New Roman" w:hAnsi="Times New Roman" w:cs="Times New Roman"/>
         </w:rPr>
-        <w:t>)   Краткое содержание вопроса ______________________________________________</w:t>
+        <w:t>) Краткое содержание вопроса ______________________________________________</w:t>
       </w:r>
     </w:p>
     <w:p>
@@ -680,7 +673,7 @@
         <w:rPr>
           <w:rFonts w:ascii="Times New Roman" w:eastAsia="Times New Roman" w:hAnsi="Times New Roman" w:cs="Times New Roman"/>
         </w:rPr>
-        <w:t>)   Краткое содержание вопроса ______________________________________________</w:t>
+        <w:t>) Краткое содержание вопроса ______________________________________________</w:t>
       </w:r>
     </w:p>
     <w:p>
@@ -793,7 +786,7 @@
         <w:rPr>
           <w:rFonts w:ascii="Times New Roman" w:eastAsia="Times New Roman" w:hAnsi="Times New Roman" w:cs="Times New Roman"/>
         </w:rPr>
-        <w:t>1)   Краткое содержание вопроса ______________________________________________</w:t>
+        <w:t>1) Краткое содержание вопроса ______________________________________________</w:t>
       </w:r>
     </w:p>
     <w:p>
@@ -849,7 +842,7 @@
         <w:rPr>
           <w:rFonts w:ascii="Times New Roman" w:eastAsia="Times New Roman" w:hAnsi="Times New Roman" w:cs="Times New Roman"/>
         </w:rPr>
-        <w:t>2)   Краткое содержание вопроса ______________________________________________</w:t>
+        <w:t>2) Краткое содержание вопроса ______________________________________________</w:t>
       </w:r>
     </w:p>
     <w:p>
@@ -911,7 +904,7 @@
         <w:rPr>
           <w:rFonts w:ascii="Times New Roman" w:eastAsia="Times New Roman" w:hAnsi="Times New Roman" w:cs="Times New Roman"/>
         </w:rPr>
-        <w:t>)   Краткое содержание вопроса ______________________________________________</w:t>
+        <w:t>) Краткое содержание вопроса ______________________________________________</w:t>
       </w:r>
     </w:p>
     <w:p>

</xml_diff>